<commit_message>
Motivation #2 + #3 started
</commit_message>
<xml_diff>
--- a/General Technological Overview.docx
+++ b/General Technological Overview.docx
@@ -3303,9 +3303,67 @@
       </w:pPr>
       <w:r>
         <w:rPr/>
-        <w:t>This request by ravensburger gives this project another dimension, reqiring me to conceptualize the project such that it adds considerable value to the Gravitrax Ecosytem, in one way or another.</w:t>
+        <w:t xml:space="preserve">This request by </w:t>
+      </w:r>
+      <w:r>
+        <w:rPr/>
+        <w:t>R</w:t>
+      </w:r>
+      <w:r>
+        <w:rPr/>
+        <w:t>avensburger gives this project another dimension, req</w:t>
+      </w:r>
+      <w:r>
+        <w:rPr/>
+        <w:t>u</w:t>
+      </w:r>
+      <w:r>
+        <w:rPr/>
+        <w:t>iring me to conceptualize the project such that it adds considerable value to the Gravitrax-</w:t>
+      </w:r>
+      <w:r>
+        <w:rPr/>
+        <w:t>e</w:t>
+      </w:r>
+      <w:r>
+        <w:rPr/>
+        <w:t>cosytem, in one way or another.</w:t>
         <w:br/>
         <w:t>Ehile this requirement did step more and more in the background as the project progressed, the concept needed to be planned in a way that both improves upon the common live streaming experience and simultaneously enhances Gravitrax as an interactive experience.</w:t>
+      </w:r>
+    </w:p>
+    <w:p>
+      <w:pPr>
+        <w:pStyle w:val="Normal"/>
+        <w:rPr/>
+      </w:pPr>
+      <w:r>
+        <w:rPr/>
+        <w:t>So the second dimension of “Motivation” consists…</w:t>
+        <w:br/>
+        <w:t>2. It’s always difficult to give potential buyers a taste of a physical toy. While it is easy to give out Demo versions of</w:t>
+      </w:r>
+    </w:p>
+    <w:p>
+      <w:pPr>
+        <w:pStyle w:val="Normal"/>
+        <w:rPr/>
+      </w:pPr>
+      <w:r>
+        <w:rPr/>
+        <w:t>Most of the digital entertainment industry likes to give out samples/testers of their products. Movies publish trailers, podcasts release entire episodes or shows from their catalogue on demand, and even videogames offer demo versions of their final product before launch for download – free of charge. All of the examples give consumers a way to experience in much the same way as the full product. The closest things to testers Board games and toys offer are promotional material like photographs, illustrations, renders and videos. All of those play in a different medium than the full product, crucially missing any way of interaction.</w:t>
+        <w:br/>
+        <w:t>In some rare cases demo products are displayed in some of the bigger branches of the biger national retailers, but even so shelf space is limited, and space for demo installations are at a premium. As a result, far from every interested buyer has the chance to test out a toy for themselves, regardless of who they are shopping for.</w:t>
+      </w:r>
+    </w:p>
+    <w:p>
+      <w:pPr>
+        <w:pStyle w:val="Normal"/>
+        <w:rPr/>
+      </w:pPr>
+      <w:r>
+        <w:rPr/>
+        <w:t>3. Motivation – Digital toys have had a hard time</w:t>
       </w:r>
     </w:p>
     <w:p>

</xml_diff>

<commit_message>
Motivation #3 done as draft
</commit_message>
<xml_diff>
--- a/General Technological Overview.docx
+++ b/General Technological Overview.docx
@@ -3303,31 +3303,7 @@
       </w:pPr>
       <w:r>
         <w:rPr/>
-        <w:t xml:space="preserve">This request by </w:t>
-      </w:r>
-      <w:r>
-        <w:rPr/>
-        <w:t>R</w:t>
-      </w:r>
-      <w:r>
-        <w:rPr/>
-        <w:t>avensburger gives this project another dimension, req</w:t>
-      </w:r>
-      <w:r>
-        <w:rPr/>
-        <w:t>u</w:t>
-      </w:r>
-      <w:r>
-        <w:rPr/>
-        <w:t>iring me to conceptualize the project such that it adds considerable value to the Gravitrax-</w:t>
-      </w:r>
-      <w:r>
-        <w:rPr/>
-        <w:t>e</w:t>
-      </w:r>
-      <w:r>
-        <w:rPr/>
-        <w:t>cosytem, in one way or another.</w:t>
+        <w:t>This request by Ravensburger gives this project another dimension, requiring me to conceptualize the project such that it adds considerable value to the Gravitrax-ecosytem, in one way or another.</w:t>
         <w:br/>
         <w:t>Ehile this requirement did step more and more in the background as the project progressed, the concept needed to be planned in a way that both improves upon the common live streaming experience and simultaneously enhances Gravitrax as an interactive experience.</w:t>
       </w:r>
@@ -3351,9 +3327,11 @@
       </w:pPr>
       <w:r>
         <w:rPr/>
-        <w:t>Most of the digital entertainment industry likes to give out samples/testers of their products. Movies publish trailers, podcasts release entire episodes or shows from their catalogue on demand, and even videogames offer demo versions of their final product before launch for download – free of charge. All of the examples give consumers a way to experience in much the same way as the full product. The closest things to testers Board games and toys offer are promotional material like photographs, illustrations, renders and videos. All of those play in a different medium than the full product, crucially missing any way of interaction.</w:t>
+        <w:t>Most of the digital entertainment industry likes to give out samples/testers of their products. Movies publish trailers, podcasts release entire episodes or shows from their catalogue on demand, and even video-games offer demo versions of their final product before launch for download – free of charge. All of the examples give consumers a way to experience in much the same way as the full product.</w:t>
         <w:br/>
-        <w:t>In some rare cases demo products are displayed in some of the bigger branches of the biger national retailers, but even so shelf space is limited, and space for demo installations are at a premium. As a result, far from every interested buyer has the chance to test out a toy for themselves, regardless of who they are shopping for.</w:t>
+        <w:t>The closest things to testers Board games and toys offer are promotional material like photographs, illustrations, renders and videos. All of those play in a different medium than the full product, crucially missing any way of interaction.</w:t>
+        <w:br/>
+        <w:t>In some rare cases demo products are displayed in some of the bigger branches of the bigger national retailers, but even so shelf space is limited, and space for demo installations are at a premium. As a result, far from every interested buyer has the chance to test out a toy for themselves, regardless of who they are shopping for.</w:t>
       </w:r>
     </w:p>
     <w:p>
@@ -3363,7 +3341,25 @@
       </w:pPr>
       <w:r>
         <w:rPr/>
-        <w:t>3. Motivation – Digital toys have had a hard time</w:t>
+        <w:t xml:space="preserve">3. Motivation – Digital </w:t>
+      </w:r>
+      <w:r>
+        <w:rPr/>
+        <w:t>Boardgames</w:t>
+      </w:r>
+      <w:r>
+        <w:rPr/>
+        <w:t xml:space="preserve"> have had a hard time </w:t>
+      </w:r>
+      <w:r>
+        <w:rPr/>
+        <w:t>arriving on the market. Ravensburger themselves have launched two of these in the past, archieving mediocre success.</w:t>
+        <w:br/>
+        <w:t>After asking Boardgame enthusiasts, they came to a consensus: Enthusiasts themselves say they don’t feel appealed by digital boardgames, since they identify with their hobby through its analogue and haptic nature, while fearing the games becoming unplayable in the future via losing compatibility, like companion apps “explainiation” with future OSes, or the apps vanishing from the internet and app stores entirely. This situation clashes with most board game enthusiasts identifying themselves as collectors.</w:t>
+        <w:br/>
+        <w:t>At the same time digital games seem to appear more complex and are thus less likely to be recommended to, or picked up by, beginners.</w:t>
+        <w:br/>
+        <w:t>Therefore a secondary goal/motivation was to look out for some ways to incorporate technology into the marble tracks, without interfering with the underlying game and gameplay loop.</w:t>
       </w:r>
     </w:p>
     <w:p>

</xml_diff>

<commit_message>
3D-Print construction and LED choice
</commit_message>
<xml_diff>
--- a/General Technological Overview.docx
+++ b/General Technological Overview.docx
@@ -3353,9 +3353,9 @@
       </w:r>
       <w:r>
         <w:rPr/>
-        <w:t>arriving on the market. Ravensburger themselves have launched two of these in the past, archieving mediocre success.</w:t>
+        <w:t>arriving on the market. Ravensburger themselves have launched two of these in the past, archieving mixed success.</w:t>
         <w:br/>
-        <w:t>After asking Boardgame enthusiasts, they came to a consensus: Enthusiasts themselves say they don’t feel appealed by digital boardgames, since they identify with their hobby through its analogue and haptic nature, while fearing the games becoming unplayable in the future via losing compatibility, like companion apps “explainiation” with future OSes, or the apps vanishing from the internet and app stores entirely. This situation clashes with most board game enthusiasts identifying themselves as collectors.</w:t>
+        <w:t>After asking boardgame-enthusiasts, they came to a consensus: Enthusiasts themselves say they don’t feel appealed by digital boardgames, since they identify with their hobby through its analogue and haptic nature, while fearing the games becoming unplayable in the future via losing compatibility, like companion apps “explainiation” with future OSes, or the apps vanishing from the internet and app stores entirely. This situation clashes with most board game enthusiasts identifying themselves as collectors.</w:t>
         <w:br/>
         <w:t>At the same time digital games seem to appear more complex and are thus less likely to be recommended to, or picked up by, beginners.</w:t>
         <w:br/>
@@ -3373,6 +3373,85 @@
       <w:r>
         <w:rPr/>
         <w:t>To gain an understanding for the toy and brainstorm for expansion possibilities I used a model popular in Ludology to identify the main motivators for interacting with Gravitrax. This model does not only explain what type of players engage with Gravitrax but could show, which extensions can Gravitrax benefit from. Even though it is originally derived from video games, it can give some insight into boardgames and toys as well.</w:t>
+      </w:r>
+      <w:r>
+        <w:br w:type="page"/>
+      </w:r>
+    </w:p>
+    <w:p>
+      <w:pPr>
+        <w:pStyle w:val="Normal"/>
+        <w:spacing w:before="0" w:after="160"/>
+        <w:rPr/>
+      </w:pPr>
+      <w:r>
+        <w:rPr/>
+        <w:t>...</w:t>
+      </w:r>
+      <w:r>
+        <w:rPr/>
+        <w:t>so I built a frame resembling a Gravitrax’, able to house my LEDs.</w:t>
+        <w:br/>
+        <w:t xml:space="preserve">Instead of cutting out perfectly spaced holes for each LED and lining them up one by one, I instead got ahold of some transparent Filament. It’s some PLA “EXPLAIN” without any added pigments, resulting in it being being almost perfectly see through. </w:t>
+        <w:br/>
+        <w:t>(Addendum: It has a very high light transmission coefficient of up to 90%, comparable to glass. Furthermore I’ve found out this figure is really consistent for PLA across the entire spectrum of visible light, meaning it barely distorts colors shining through it. A surprisingly good candidate for my application. - https://www.researchgate.net/figure/UV-and-visible-light-transmission-of-PLA-and-PLA-BHT-films_fig2_232382940)</w:t>
+        <w:br/>
+        <w:t>Ideally I’d want to use some transparent PET-G, which is regarded as one of the best transparent 3D-Printing filaments. With lower virtuosity at its higher printing temperatures air gaps are minimized and print flow rate is increased, resulting in a more consistent lighting, and prettier look.</w:t>
+      </w:r>
+    </w:p>
+    <w:p>
+      <w:pPr>
+        <w:pStyle w:val="Normal"/>
+        <w:spacing w:before="0" w:after="160"/>
+        <w:rPr/>
+      </w:pPr>
+      <w:r>
+        <w:rPr/>
+        <w:t>This lets me use the frame not only as a mount for the LEDs and a face plate to hide the unattractive wiring – but more importantly as a diffusor, by mouting the LEDs directly behind the solid wall of the part.</w:t>
+      </w:r>
+    </w:p>
+    <w:p>
+      <w:pPr>
+        <w:pStyle w:val="Normal"/>
+        <w:spacing w:before="0" w:after="160"/>
+        <w:rPr/>
+      </w:pPr>
+      <w:r>
+        <w:rPr/>
+        <w:t>This feature is very welcome since I used a sub-optimal kind of led for this prototype on purpose. Ideally I wanted to use so-called “Filament Style LEDs”, a relatively newer kind of LED, at least in the hobbyist space. These LEDs produce a thin, homogenous line of light, much like the more high-end drop-in replacements for light bulbs, trying to emulate the glow of an oldschool tungsten wire. While the produced lighting effect would have been very pleasant and sleek, I could only find them in a monochrome-colored design, without individually adressible segments, without a driver, at a higher price. This was for me personally too little flexibility for this iteration, so I opted for the highest-density strips of WS2812 RGB-LED-Modules. These have been tried and tested in prototyping, due to their easy 5V operation voltage, individual per-led addressability and relatively low cost. I could find them in thin, 166 Modules per meter strips, a resolution that should prove to be plenty for this application.</w:t>
+      </w:r>
+    </w:p>
+    <w:p>
+      <w:pPr>
+        <w:pStyle w:val="Normal"/>
+        <w:spacing w:before="0" w:after="160"/>
+        <w:rPr/>
+      </w:pPr>
+      <w:r>
+        <w:rPr/>
+        <w:t>After some test prints I’ve also experimented with larger wall thickness and even a hollow wall, to abuse the properties of refration, the principle visually enlarging text placed behind a glass of water. PLA has an even higher refractive Index (greater 1.45) than water (around 1.33), which makes this effect not negligible. So by hollowing out every wall we have in total four changes in medium, altering the resulting visual noticably.</w:t>
+      </w:r>
+    </w:p>
+    <w:p>
+      <w:pPr>
+        <w:pStyle w:val="Normal"/>
+        <w:spacing w:before="0" w:after="160"/>
+        <w:rPr/>
+      </w:pPr>
+      <w:r>
+        <w:rPr/>
+        <w:t>Top to bottom: 1.6 mm wall strength, solid; 2.4mm wall thickness, solid; 2.4 mm thick wall, hollow, coming out to effectively 2 times 0.4mm thick lines per wall (with 1.6mm of air in between).</w:t>
+      </w:r>
+    </w:p>
+    <w:p>
+      <w:pPr>
+        <w:pStyle w:val="Normal"/>
+        <w:spacing w:before="0" w:after="160"/>
+        <w:rPr/>
+      </w:pPr>
+      <w:r>
+        <w:rPr/>
+        <w:t>The light appears much brighter and clearer head-on on the part with the hollowed out walls. But from an isometric perspective above the light looks suddenly much fainter than its counterparts. When tilting the part along the x-Axis you can even notice a break-point when the refraction changes the appearance of the light abruptly, roughly around 30° from horizontal. Which is sadly no good for a multi cam recording setup, so I went with one of the solid walls</w:t>
       </w:r>
     </w:p>
     <w:sectPr>

</xml_diff>

<commit_message>
Aside regarding the missing refraction on some parts
</commit_message>
<xml_diff>
--- a/General Technological Overview.docx
+++ b/General Technological Overview.docx
@@ -3451,7 +3451,9 @@
       </w:pPr>
       <w:r>
         <w:rPr/>
-        <w:t>The light appears much brighter and clearer head-on on the part with the hollowed out walls. But from an isometric perspective above the light looks suddenly much fainter than its counterparts. When tilting the part along the x-Axis you can even notice a break-point when the refraction changes the appearance of the light abruptly, roughly around 30° from horizontal. Which is sadly no good for a multi cam recording setup, so I went with one of the solid walls</w:t>
+        <w:t>The light appears much brighter and clearer head-on on the part with the hollowed out walls. But from an isometric perspective above the light looks suddenly much fainter than its counterparts. When tilting the part along the x-Axis you can even notice a break-point when the refraction changes the appearance of the light abruptly, roughly around 30° from horizontal. Which is sadly no good for a multi cam recording setup, so I went with one of the solid walls.</w:t>
+        <w:br/>
+        <w:t>As an aside: The refractive effect is virtually destroyed on the solid prints, since imperfections, air gaps between every line and layer, and impurities in every single line disrupt any discernible pattern, resulting in a milky impression resembling frosted glass. Light now simply gets diffused and softened as it passes through.</w:t>
       </w:r>
     </w:p>
     <w:sectPr>

</xml_diff>

<commit_message>
Possible expansion: Thunderbolt dock
</commit_message>
<xml_diff>
--- a/General Technological Overview.docx
+++ b/General Technological Overview.docx
@@ -3341,19 +3341,7 @@
       </w:pPr>
       <w:r>
         <w:rPr/>
-        <w:t xml:space="preserve">3. Motivation – Digital </w:t>
-      </w:r>
-      <w:r>
-        <w:rPr/>
-        <w:t>Boardgames</w:t>
-      </w:r>
-      <w:r>
-        <w:rPr/>
-        <w:t xml:space="preserve"> have had a hard time </w:t>
-      </w:r>
-      <w:r>
-        <w:rPr/>
-        <w:t>arriving on the market. Ravensburger themselves have launched two of these in the past, archieving mixed success.</w:t>
+        <w:t>3. Motivation – Digital Boardgames have had a hard time arriving on the market. Ravensburger themselves have launched two of these in the past, archieving mixed success.</w:t>
         <w:br/>
         <w:t>After asking boardgame-enthusiasts, they came to a consensus: Enthusiasts themselves say they don’t feel appealed by digital boardgames, since they identify with their hobby through its analogue and haptic nature, while fearing the games becoming unplayable in the future via losing compatibility, like companion apps “explainiation” with future OSes, or the apps vanishing from the internet and app stores entirely. This situation clashes with most board game enthusiasts identifying themselves as collectors.</w:t>
         <w:br/>
@@ -3397,11 +3385,7 @@
       </w:pPr>
       <w:r>
         <w:rPr/>
-        <w:t>...</w:t>
-      </w:r>
-      <w:r>
-        <w:rPr/>
-        <w:t>so I built a frame resembling a Gravitrax’ brick, able to house my LEDs.</w:t>
+        <w:t>...so I built a frame resembling a Gravitrax’ brick, able to house my LEDs.</w:t>
         <w:br/>
         <w:t xml:space="preserve">Instead of cutting out perfectly spaced holes for each LED and lining them up one by one, I instead got ahold of some transparent Filament. It’s some PLA “EXPLAIN” without any added pigments, resulting in it being being almost perfectly see through. </w:t>
         <w:br/>
@@ -3565,6 +3549,35 @@
       <w:r>
         <w:rPr/>
         <w:t xml:space="preserve">On the note of custom equipment - </w:t>
+        <w:br/>
+      </w:r>
+      <w:r>
+        <w:rPr/>
+        <w:t>From researching how to best hook up all of the recording equipment to the streaming pc, here is the way I would deem the best: Graphics card docks were quite popular in the mid- to late 2010s. Hooked up via a “Thunderbolt” cable, they were used hook a laptop up with a discrete, full size GPU. This enabled consumers to harness almost the full Graphics rendering power of  a desktop GPU for rendering or gaming workloads when using their laptop stationarily. While they have become less readily available with GPU prices on the rise, nothing prevents us from using docks in a different manner. Instead of occupying the PCIE slot in the GPU-Dock with a graphics card, we can instead put the video capure card in there.</w:t>
+      </w:r>
+    </w:p>
+    <w:p>
+      <w:pPr>
+        <w:pStyle w:val="Normal"/>
+        <w:spacing w:before="0" w:after="160"/>
+        <w:rPr/>
+      </w:pPr>
+      <w:r>
+        <w:rPr/>
+        <w:t>This would allow me to place the dock underneath or next to the set and hook up all of the cameras directly to it. It functions as a kind of “daughterboard” or wiring panel, consolidating all of the cabling to and from the pc into potentially a single long optical thunderbolt cable. This works because there are docks that feature usb ports in addition to their PCIe/GPU slot. Alternatively there exist rare, semi-custom docs (like this one by starTech) with two PCIe slots, tan can be outfitted with one capture card each (equaling up to 4 HDMI inputs) or a combination of one capture card and one USB expansion card (up to 2 HDMI inputs and up to 8 USB 3.0 ports).</w:t>
+      </w:r>
+    </w:p>
+    <w:p>
+      <w:pPr>
+        <w:pStyle w:val="Normal"/>
+        <w:spacing w:before="0" w:after="160"/>
+        <w:rPr/>
+      </w:pPr>
+      <w:r>
+        <w:rPr/>
+        <w:t>The latter option is arguably the best solution I was able to find, giving both flexibility and a way more organized and stable set. This is highly advisable for a full production as running 4 plus high speed connections all the way from a set to a fully outfitted and manned streaming workstation is risky for safety and stability reasons, especially if the main marble run is supposed to be changed, maintained and updated frequently for smooth operation and to keep the contents of the live stream fresh and interesting for viewers.</w:t>
+        <w:br/>
+        <w:t>Sadly I did not relize this option, since purchasing a dock, usb card and retrofitting my streaming station with a thunderbolt host card would have again exceeded budget. So this will stand as a suggestion for expansion.</w:t>
       </w:r>
     </w:p>
     <w:sectPr>

</xml_diff>

<commit_message>
Explain unity cam capture
</commit_message>
<xml_diff>
--- a/General Technological Overview.docx
+++ b/General Technological Overview.docx
@@ -2877,15 +2877,7 @@
       </w:pPr>
       <w:r>
         <w:rPr/>
-        <w:t>Software</w:t>
-      </w:r>
-      <w:r>
-        <w:rPr/>
-        <w:t xml:space="preserve"> Implementation </w:t>
-      </w:r>
-      <w:r>
-        <w:rPr/>
-        <w:t>and Custom Solutions</w:t>
+        <w:t>Software Implementation and Custom Solutions</w:t>
       </w:r>
     </w:p>
     <w:p>
@@ -2969,15 +2961,7 @@
       </w:pPr>
       <w:r>
         <w:rPr/>
-        <w:t>Supporting features</w:t>
-      </w:r>
-      <w:r>
-        <w:rPr/>
-        <w:t xml:space="preserve">: Sfx, </w:t>
-      </w:r>
-      <w:r>
-        <w:rPr/>
-        <w:t>Animations &amp; more</w:t>
+        <w:t>Supporting features: Sfx, Animations &amp; more</w:t>
       </w:r>
     </w:p>
     <w:p>
@@ -3032,15 +3016,7 @@
       </w:pPr>
       <w:r>
         <w:rPr/>
-        <w:t>Conclusion</w:t>
-      </w:r>
-      <w:r>
-        <w:rPr/>
-        <w:t xml:space="preserve"> &amp; </w:t>
-      </w:r>
-      <w:r>
-        <w:rPr/>
-        <w:t>Outlook</w:t>
+        <w:t>Conclusion &amp; Outlook</w:t>
       </w:r>
     </w:p>
     <w:p>
@@ -3574,9 +3550,6 @@
         <w:rPr/>
         <w:t xml:space="preserve">On the note of custom equipment - </w:t>
         <w:br/>
-      </w:r>
-      <w:r>
-        <w:rPr/>
         <w:t>From researching how to best hook up all of the recording equipment to the streaming pc, here is the way I would deem the best: Graphics card docks were quite popular in the mid- to late 2010s. Hooked up via a “Thunderbolt” cable, they were used hook a laptop up with a discrete, full size GPU. This enabled consumers to harness almost the full Graphics rendering power of  a desktop GPU for rendering or gaming workloads when using their laptop stationarily. While they have become less readily available with GPU prices on the rise, nothing prevents us from using docks in a different manner. Instead of occupying the PCIE slot in the GPU-Dock with a graphics card, we can instead put the video capure card in there.</w:t>
       </w:r>
     </w:p>
@@ -3626,7 +3599,46 @@
       </w:pPr>
       <w:r>
         <w:rPr/>
-        <w:t>Now, instead of using an approch of solely using a software like OBS or Xsplit to decode the video signal and directly putting it out to a live broadcast, as it is common (as established in “state of the art”), I have built my own middleware. This set of tools [consists of?]...</w:t>
+        <w:t>Now, instead of using an appro</w:t>
+      </w:r>
+      <w:r>
+        <w:rPr/>
+        <w:t>a</w:t>
+      </w:r>
+      <w:r>
+        <w:rPr/>
+        <w:t xml:space="preserve">ch </w:t>
+      </w:r>
+      <w:r>
+        <w:rPr/>
+        <w:t xml:space="preserve">based on </w:t>
+      </w:r>
+      <w:r>
+        <w:rPr/>
+        <w:t>solely using a software like OBS or Xsplit to decode the video signal and directly putting it out to a live broadcast, as it is common (as established in “state of the art”), I have built my own middle-ware.</w:t>
+      </w:r>
+    </w:p>
+    <w:p>
+      <w:pPr>
+        <w:pStyle w:val="Normal"/>
+        <w:spacing w:before="0" w:after="160"/>
+        <w:rPr/>
+      </w:pPr>
+      <w:r>
+        <w:rPr/>
+        <w:t xml:space="preserve">This set of tools </w:t>
+      </w:r>
+      <w:r>
+        <w:rPr/>
+        <w:t xml:space="preserve">mainly </w:t>
+      </w:r>
+      <w:r>
+        <w:rPr/>
+        <w:t xml:space="preserve">[consists of?] </w:t>
+      </w:r>
+      <w:r>
+        <w:rPr/>
+        <w:t>a central application built with unity, a set of python scripts controlling peripherals and gathering data, and still using OBS. The main difference is that OBS is only used for encoding the live stream and setting up the stream configuration for Twitch. It is not used for managing scenes and layouting viewports. This task is taken over by the Unity application, that can resize and swap viewports as requested. It reads the camera feeds directly without intermediates and arranges them as textures on quads in Unitys virtual world(???). Sadly there is currently no way of setting exposure and focus natively with unitys [package name for cam capture] for the webcams as obs can. This makes the dslms more advantageous from this point of view, since their output images are configured on the camera bodies physically.</w:t>
       </w:r>
     </w:p>
     <w:sectPr>

</xml_diff>

<commit_message>
Update General Technological Overview.docx
with some high level twitch concepts
</commit_message>
<xml_diff>
--- a/General Technological Overview.docx
+++ b/General Technological Overview.docx
@@ -3621,13 +3621,66 @@
       </w:pPr>
       <w:r>
         <w:rPr/>
-        <w:t xml:space="preserve">This stiteched image is directly recorded by obs as a screen capure… </w:t>
-      </w:r>
-      <w:r>
-        <w:rPr/>
-        <w:t>That has not only the advantage that we do not have to automate switching our camera views within OBS, but this setup has gained the ability to display any overlays or animations – really anything I desire or deem useful. With the full computational power and flexibility of Unity at my disposal I plan to turn this Scene Manager into a smart Interface between hardware layer (marble tracks) and the live stream, that can react and adjust to the viewers and potentially the state of the connected marble tracks. //</w:t>
+        <w:t>This stiteched image is directly recorded by obs as a screen capure… That has not only the advantage that we do not have to automate switching our camera views within OBS, but this setup has gained the ability to display any overlays or animations – really anything I desire or deem useful. With the full computational power and flexibility of Unity at my disposal I plan to turn this Scene Manager into a smart Interface between hardware layer (marble tracks) and the live stream, that can react and adjust to the viewers and potentially the state of the connected marble tracks. //</w:t>
         <w:br/>
         <w:t>With its combined computational power and flexibility Unity promised to turn this Scene Manager into a smart Interface between hardware layer (marble tracks) and the live stream, that can react and adjust to the viewers and potentially the state of the connected marble tracks.</w:t>
+      </w:r>
+      <w:r>
+        <w:br w:type="page"/>
+      </w:r>
+    </w:p>
+    <w:p>
+      <w:pPr>
+        <w:pStyle w:val="Normal"/>
+        <w:spacing w:before="0" w:after="160"/>
+        <w:rPr/>
+      </w:pPr>
+      <w:r>
+        <w:rPr/>
+        <w:t>Twitches SOTA</w:t>
+      </w:r>
+    </w:p>
+    <w:p>
+      <w:pPr>
+        <w:pStyle w:val="Normal"/>
+        <w:spacing w:before="0" w:after="160"/>
+        <w:rPr/>
+      </w:pPr>
+      <w:r>
+        <w:rPr/>
+        <w:t>- Integrate stuff into stream as dono rewards/sub reactions</w:t>
+      </w:r>
+    </w:p>
+    <w:p>
+      <w:pPr>
+        <w:pStyle w:val="Normal"/>
+        <w:spacing w:before="0" w:after="160"/>
+        <w:rPr/>
+      </w:pPr>
+      <w:r>
+        <w:rPr/>
+        <w:t>- Maybe toon-tubers / chuck things at me mechanics</w:t>
+      </w:r>
+    </w:p>
+    <w:p>
+      <w:pPr>
+        <w:pStyle w:val="Normal"/>
+        <w:spacing w:before="0" w:after="160"/>
+        <w:rPr/>
+      </w:pPr>
+      <w:r>
+        <w:rPr/>
+        <w:t>- Sheer price of AWS video streaming (pirate software vid)</w:t>
+      </w:r>
+    </w:p>
+    <w:p>
+      <w:pPr>
+        <w:pStyle w:val="Normal"/>
+        <w:spacing w:before="0" w:after="160"/>
+        <w:rPr/>
+      </w:pPr>
+      <w:r>
+        <w:rPr/>
       </w:r>
     </w:p>
     <w:sectPr>

</xml_diff>

<commit_message>
A couple of improvements
</commit_message>
<xml_diff>
--- a/General Technological Overview.docx
+++ b/General Technological Overview.docx
@@ -3504,7 +3504,23 @@
       </w:pPr>
       <w:r>
         <w:rPr/>
-        <w:t>Using Mirrorless Cameras for every angle would undoubtably be the best solution. But since funds for this project are not unlimited, enacting this wish would overstep the budget – in multiple ways. I would have to buy/borrow multiple Cameras with additional lenses, that is self-explanatory. But additionally these mirrorless cameras are - for all intents and purposes – designed to record video and save it onto a memory card. Not for directly passing that video feed on – in real time. That is why their only direct video output is an HDMI port meant to connect to a monitor, whether mounted onto the camera or somewhere on set, not to a computer for streaming into the internet.</w:t>
+        <w:t xml:space="preserve">Using Mirrorless Cameras for every angle would undoubtedly be the best solution. But since funds for this project are not unlimited, enacting this wish would overstep the budget – in multiple ways. </w:t>
+      </w:r>
+      <w:r>
+        <w:rPr/>
+        <w:t xml:space="preserve">On a surface level, </w:t>
+      </w:r>
+      <w:r>
+        <w:rPr/>
+        <w:t xml:space="preserve">I would have to buy/borrow multiple Cameras with additional lenses, that is self-explanatory. But additionally these mirrorless cameras are - for all intents and purposes – designed to </w:t>
+      </w:r>
+      <w:r>
+        <w:rPr/>
+        <w:t>primarily</w:t>
+      </w:r>
+      <w:r>
+        <w:rPr/>
+        <w:t xml:space="preserve"> record video and save it onto a memory card. Not for directly passing that video feed on – in real time. That is why their only direct video output is an HDMI port meant to connect to a monitor, whether mounted onto the camera or somewhere on set, not to a computer for streaming into the internet.</w:t>
       </w:r>
     </w:p>
     <w:p>
@@ -3685,15 +3701,7 @@
         <w:br/>
         <w:t>For instance: As a recent developments a particular streamer hosted himself conquering a marathon live for charity (CdawgVA cyclathon) and hosted an auction (CD auction) both raising money for a good cause (Immune-deficiency foundation) – and in turn winning them critical acclaim (CDAwgVA wins streamer awards).</w:t>
         <w:br/>
-        <w:t xml:space="preserve">This designation exists in distinction to the second category. While it is difficult to find a concrete name for category number two, it is the one </w:t>
-      </w:r>
-      <w:r>
-        <w:rPr/>
-        <w:t>commonly associated with streaming</w:t>
-      </w:r>
-      <w:r>
-        <w:rPr/>
-        <w:t xml:space="preserve"> as we know it today:</w:t>
+        <w:t>This designation exists in distinction to the second category. While it is difficult to find a concrete name for category number two, it is the one commonly associated with streaming as we know it today:</w:t>
         <w:br/>
         <w:t>“Justin.tv”,  a web page created in 2007, was launched by Justin Kan and their partners with the intent of streaming their life to the public 24 hours a day. [</w:t>
       </w:r>
@@ -3755,7 +3763,23 @@
       </w:pPr>
       <w:r>
         <w:rPr/>
-        <w:t>This gaming content only requires a powerful enough computer and a broadcasting software in its simplest form. To capture a PC-games’ screen directly off of the computer screen, and stream it to the channel, no additional hardware is required. Digital video capture cards, that become more affordable in the mid-2010s, can be installed into a PC and enable streamers to capture video off of a game console and also stream console games to the web. This can be optionally augmented by overlaying a small web cam feed of the streamers face onto the frame.</w:t>
+        <w:t>This gaming content only requires a powerful enough computer and a broadcasting software in its simplest form. To capture a PC-games’ screen directly off of the computer screen, and stream it to the channel, no additional hardware is required. Digital video capture cards, that bec</w:t>
+      </w:r>
+      <w:r>
+        <w:rPr/>
+        <w:t>a</w:t>
+      </w:r>
+      <w:r>
+        <w:rPr/>
+        <w:t>me more affordable in the mid-2010s, can be installed</w:t>
+      </w:r>
+      <w:r>
+        <w:rPr/>
+        <w:t>[retrofitted]</w:t>
+      </w:r>
+      <w:r>
+        <w:rPr/>
+        <w:t xml:space="preserve"> into a PC and enable streamers to capture video off of a game console and also stream console games to the web. This can be optionally augmented by overlaying a small web cam feed of the streamers face onto the frame.</w:t>
       </w:r>
     </w:p>
     <w:p>
@@ -3766,19 +3790,7 @@
       </w:pPr>
       <w:r>
         <w:rPr/>
-        <w:t>Although, t</w:t>
-      </w:r>
-      <w:r>
-        <w:rPr/>
-        <w:t xml:space="preserve">he platforms initial laser focus on gaming </w:t>
-      </w:r>
-      <w:r>
-        <w:rPr/>
-        <w:t>turned out to be</w:t>
-      </w:r>
-      <w:r>
-        <w:rPr/>
-        <w:t xml:space="preserve"> quite restrictive for streamers active at the time. Long-Time Streamer “LilyPichu” recounts in an interview with the current Twitch-CEO Daniel Clancy:</w:t>
+        <w:t>Although, the platforms initial laser focus on gaming turned out to be quite restrictive for streamers active at the time. Long-Time Streamer “LilyPichu” recounts in an interview with the current Twitch-CEO Daniel Clancy:</w:t>
       </w:r>
     </w:p>
     <w:p>
@@ -3803,6 +3815,17 @@
       <w:r>
         <w:rPr/>
         <w:t>[src in Telegram]</w:t>
+      </w:r>
+    </w:p>
+    <w:p>
+      <w:pPr>
+        <w:pStyle w:val="Normal"/>
+        <w:spacing w:before="0" w:after="160"/>
+        <w:rPr/>
+      </w:pPr>
+      <w:r>
+        <w:rPr/>
+        <w:t>While there is no information on when exactly this ban was lifted, this change seems reasonable, considering...</w:t>
       </w:r>
     </w:p>
     <w:p>
@@ -5342,6 +5365,14 @@
       <w:u w:val="single"/>
     </w:rPr>
   </w:style>
+  <w:style w:type="character" w:styleId="InternetLink3">
+    <w:name w:val="Internet Link3"/>
+    <w:qFormat/>
+    <w:rPr>
+      <w:color w:val="000080"/>
+      <w:u w:val="single"/>
+    </w:rPr>
+  </w:style>
   <w:style w:type="character" w:styleId="Hyperlink">
     <w:name w:val="Hyperlink"/>
     <w:rPr>

</xml_diff>

<commit_message>
start light up tile electronics+software
</commit_message>
<xml_diff>
--- a/General Technological Overview.docx
+++ b/General Technological Overview.docx
@@ -3374,7 +3374,11 @@
       </w:pPr>
       <w:r>
         <w:rPr/>
-        <w:t>Hardware: Light up brick</w:t>
+        <w:t xml:space="preserve">Hardware: Light up brick </w:t>
+      </w:r>
+      <w:r>
+        <w:rPr/>
+        <w:t>(Rv calls them “tiles”)</w:t>
       </w:r>
     </w:p>
     <w:p>
@@ -3459,6 +3463,29 @@
       </w:pPr>
       <w:r>
         <w:rPr/>
+        <w:t>Light up-Tile:PCB, Connection and Control</w:t>
+      </w:r>
+    </w:p>
+    <w:p>
+      <w:pPr>
+        <w:pStyle w:val="Normal"/>
+        <w:spacing w:before="0" w:after="160"/>
+        <w:rPr/>
+      </w:pPr>
+      <w:r>
+        <w:rPr/>
+        <w:t>To drive and control the Light-up-Tile modules, I have designed a circuit board. It connects the modules to a micro controller board, which in turn receives signals from the streaming pc, and powers them from a separate power source.</w:t>
+      </w:r>
+    </w:p>
+    <w:p>
+      <w:pPr>
+        <w:pStyle w:val="Normal"/>
+        <w:spacing w:before="0" w:after="160"/>
+        <w:rPr/>
+      </w:pPr>
+      <w:r>
+        <w:rPr/>
+        <w:t>-----</w:t>
       </w:r>
     </w:p>
     <w:p>
@@ -3504,23 +3531,7 @@
       </w:pPr>
       <w:r>
         <w:rPr/>
-        <w:t xml:space="preserve">Using Mirrorless Cameras for every angle would undoubtedly be the best solution. But since funds for this project are not unlimited, enacting this wish would overstep the budget – in multiple ways. </w:t>
-      </w:r>
-      <w:r>
-        <w:rPr/>
-        <w:t xml:space="preserve">On a surface level, </w:t>
-      </w:r>
-      <w:r>
-        <w:rPr/>
-        <w:t xml:space="preserve">I would have to buy/borrow multiple Cameras with additional lenses, that is self-explanatory. But additionally these mirrorless cameras are - for all intents and purposes – designed to </w:t>
-      </w:r>
-      <w:r>
-        <w:rPr/>
-        <w:t>primarily</w:t>
-      </w:r>
-      <w:r>
-        <w:rPr/>
-        <w:t xml:space="preserve"> record video and save it onto a memory card. Not for directly passing that video feed on – in real time. That is why their only direct video output is an HDMI port meant to connect to a monitor, whether mounted onto the camera or somewhere on set, not to a computer for streaming into the internet.</w:t>
+        <w:t>Using Mirrorless Cameras for every angle would undoubtedly be the best solution. But since funds for this project are not unlimited, enacting this wish would overstep the budget – in multiple ways. On a surface level, I would have to buy/borrow multiple Cameras with additional lenses, that is self-explanatory. But additionally these mirrorless cameras are - for all intents and purposes – designed to primarily record video and save it onto a memory card. Not for directly passing that video feed on – in real time. That is why their only direct video output is an HDMI port meant to connect to a monitor, whether mounted onto the camera or somewhere on set, not to a computer for streaming into the internet.</w:t>
       </w:r>
     </w:p>
     <w:p>
@@ -3763,23 +3774,7 @@
       </w:pPr>
       <w:r>
         <w:rPr/>
-        <w:t>This gaming content only requires a powerful enough computer and a broadcasting software in its simplest form. To capture a PC-games’ screen directly off of the computer screen, and stream it to the channel, no additional hardware is required. Digital video capture cards, that bec</w:t>
-      </w:r>
-      <w:r>
-        <w:rPr/>
-        <w:t>a</w:t>
-      </w:r>
-      <w:r>
-        <w:rPr/>
-        <w:t>me more affordable in the mid-2010s, can be installed</w:t>
-      </w:r>
-      <w:r>
-        <w:rPr/>
-        <w:t>[retrofitted]</w:t>
-      </w:r>
-      <w:r>
-        <w:rPr/>
-        <w:t xml:space="preserve"> into a PC and enable streamers to capture video off of a game console and also stream console games to the web. This can be optionally augmented by overlaying a small web cam feed of the streamers face onto the frame.</w:t>
+        <w:t>This gaming content only requires a powerful enough computer and a broadcasting software in its simplest form. To capture a PC-games’ screen directly off of the computer screen, and stream it to the channel, no additional hardware is required. Digital video capture cards, that became more affordable in the mid-2010s, can be installed[retrofitted] into a PC and enable streamers to capture video off of a game console and also stream console games to the web. This can be optionally augmented by overlaying a small web cam feed of the streamers face onto the frame.</w:t>
       </w:r>
     </w:p>
     <w:p>
@@ -5373,6 +5368,14 @@
       <w:u w:val="single"/>
     </w:rPr>
   </w:style>
+  <w:style w:type="character" w:styleId="InternetLink4">
+    <w:name w:val="Internet Link4"/>
+    <w:qFormat/>
+    <w:rPr>
+      <w:color w:val="000080"/>
+      <w:u w:val="single"/>
+    </w:rPr>
+  </w:style>
   <w:style w:type="character" w:styleId="Hyperlink">
     <w:name w:val="Hyperlink"/>
     <w:rPr>

</xml_diff>

<commit_message>
more electronics explaination on light up tile
</commit_message>
<xml_diff>
--- a/General Technological Overview.docx
+++ b/General Technological Overview.docx
@@ -3374,11 +3374,7 @@
       </w:pPr>
       <w:r>
         <w:rPr/>
-        <w:t xml:space="preserve">Hardware: Light up brick </w:t>
-      </w:r>
-      <w:r>
-        <w:rPr/>
-        <w:t>(Rv calls them “tiles”)</w:t>
+        <w:t>Hardware: Light up brick (Rv calls them “tiles”)</w:t>
       </w:r>
     </w:p>
     <w:p>
@@ -3463,7 +3459,7 @@
       </w:pPr>
       <w:r>
         <w:rPr/>
-        <w:t>Light up-Tile:PCB, Connection and Control</w:t>
+        <w:t>Light up-Tile:PCB, Connection and Control (Electronics)</w:t>
       </w:r>
     </w:p>
     <w:p>
@@ -3475,6 +3471,207 @@
       <w:r>
         <w:rPr/>
         <w:t>To drive and control the Light-up-Tile modules, I have designed a circuit board. It connects the modules to a micro controller board, which in turn receives signals from the streaming pc, and powers them from a separate power source.</w:t>
+      </w:r>
+    </w:p>
+    <w:p>
+      <w:pPr>
+        <w:pStyle w:val="Normal"/>
+        <w:spacing w:before="0" w:after="160"/>
+        <w:rPr/>
+      </w:pPr>
+      <w:r>
+        <w:rPr/>
+        <w:t xml:space="preserve">Each LED strip’s data-in port is simply wired to a digital pin on the microcontroller respectively, each with a 330 Ohms resistor for current limiting. </w:t>
+      </w:r>
+      <w:r>
+        <w:rPr/>
+        <w:br/>
+        <w:t xml:space="preserve">The WS2812 Led-Chipset is </w:t>
+      </w:r>
+      <w:r>
+        <w:rPr/>
+        <w:t>d</w:t>
+      </w:r>
+      <w:r>
+        <w:rPr/>
+        <w:t>aisy-</w:t>
+      </w:r>
+      <w:r>
+        <w:rPr/>
+        <w:t>c</w:t>
+      </w:r>
+      <w:r>
+        <w:rPr/>
+        <w:t xml:space="preserve">hainable, meaning </w:t>
+      </w:r>
+      <w:r>
+        <w:rPr/>
+        <w:t xml:space="preserve">only the first LED-Module </w:t>
+      </w:r>
+      <w:r>
+        <w:rPr/>
+        <w:t>in a strip</w:t>
+      </w:r>
+      <w:r>
+        <w:rPr/>
+        <w:t xml:space="preserve"> must be connected up to a micro controller, all consecutive modules on the LED st</w:t>
+      </w:r>
+      <w:r>
+        <w:rPr/>
+        <w:t>r</w:t>
+      </w:r>
+      <w:r>
+        <w:rPr/>
+        <w:t xml:space="preserve">ip get the signal passed on through the previous LED’s data-out pin. There is another reason for using it </w:t>
+      </w:r>
+      <w:r>
+        <w:rPr/>
+        <w:t>here</w:t>
+      </w:r>
+      <w:r>
+        <w:rPr/>
+        <w:t xml:space="preserve">. Compared to its preedecessor, the WS2811 modules, the WS2812 powered strips only control one LED with every chip, as opposed to three per chip on WS2811 powered ones. This quirk results in three </w:t>
+      </w:r>
+      <w:r>
+        <w:rPr/>
+        <w:t>consecutive LEDs lighting up in the same colour on the WS2811. So opting for its successor gives me more horizontal resolution inside a tile to work with, which in turn makes conveying information with animations clearer. Even though we have a more severe voltage drop across the chips on the strip compared to the WS2811s’ 12 volt power.</w:t>
+      </w:r>
+    </w:p>
+    <w:p>
+      <w:pPr>
+        <w:pStyle w:val="Normal"/>
+        <w:spacing w:before="0" w:after="160"/>
+        <w:rPr/>
+      </w:pPr>
+      <w:r>
+        <w:rPr/>
+        <w:t>Since they are powered from an external, variable voltage power supply, the LEDs can be replaced with an LED-chipset supporting higher power or switching frequency, as there is a risk of pwm-switching showing up as flickering or banding on video. Luckily this did not turn out to be a problem here, so the WS2812 strips stayed in use.</w:t>
+      </w:r>
+    </w:p>
+    <w:p>
+      <w:pPr>
+        <w:pStyle w:val="Normal"/>
+        <w:spacing w:before="0" w:after="160"/>
+        <w:rPr/>
+      </w:pPr>
+      <w:r>
+        <w:rPr/>
+        <w:t xml:space="preserve">Power for the LEDs (and microcontroller) come from a seperate power supply </w:t>
+      </w:r>
+      <w:r>
+        <w:rPr/>
+        <w:t>[PSU]</w:t>
+      </w:r>
+      <w:r>
+        <w:rPr/>
+        <w:t>, as to not overload the USB connection from the pc. Its 5 volt power rail usually maxes out at 900 milliamps for a USB 3.0 port, corresponding to 4.5 watts of power provided. [</w:t>
+      </w:r>
+      <w:hyperlink r:id="rId2">
+        <w:r>
+          <w:rPr>
+            <w:rStyle w:val="Hyperlink"/>
+          </w:rPr>
+          <w:t>https://www.elektronik-kompendium.de/sites/com/1310061.htm</w:t>
+        </w:r>
+      </w:hyperlink>
+      <w:r>
+        <w:rPr/>
+        <w:t>]</w:t>
+        <w:br/>
+        <w:t xml:space="preserve">With up to 125mA per LED (160 LEDs/meter at 20 watts/meter according to the sellers data sheet </w:t>
+      </w:r>
+      <w:hyperlink r:id="rId3">
+        <w:r>
+          <w:rPr>
+            <w:rStyle w:val="Hyperlink"/>
+          </w:rPr>
+          <w:t>https://de.aliexpress.com/item/1005005922059410.html?spm=a2g0o.order_list.order_list_main.30.12475c5fYDTsO9&amp;gatewayAdapt=glo2deu</w:t>
+        </w:r>
+      </w:hyperlink>
+      <w:r>
+        <w:rPr/>
+        <w:t>) and 38 LEDs in every tile and up to 5 tiles connected to the board at once, a theoretical peak usage of 23.75 watts is too much for a pure USB 3.0 connection to handle.</w:t>
+        <w:br/>
+        <w:t xml:space="preserve">Instead, I use a USB Type-C Power supply, supporting the USB-Power-Delivery standard (commonly known as USB-PD) version 3.0 </w:t>
+      </w:r>
+      <w:r>
+        <w:rPr/>
+        <w:t>or above</w:t>
+      </w:r>
+      <w:r>
+        <w:rPr/>
+        <w:t xml:space="preserve">. These can support up to </w:t>
+      </w:r>
+      <w:r>
+        <w:rPr/>
+        <w:t xml:space="preserve">60 or </w:t>
+      </w:r>
+      <w:r>
+        <w:rPr/>
+        <w:t xml:space="preserve">100 watts of continuous power </w:t>
+      </w:r>
+      <w:r>
+        <w:rPr/>
+        <w:t>(depending on the combination of both power supply and cable)</w:t>
+      </w:r>
+      <w:r>
+        <w:rPr/>
+        <w:t xml:space="preserve">, which is plenty for this application. </w:t>
+      </w:r>
+      <w:r>
+        <w:rPr/>
+        <w:t>This way I do not have to resort to limiting current in software and can make use of the LED’s full brightness at all times.</w:t>
+      </w:r>
+      <w:r>
+        <w:rPr/>
+        <w:br/>
+        <w:t xml:space="preserve">This separate power supply gets connected to a </w:t>
+      </w:r>
+      <w:r>
+        <w:rPr/>
+        <w:t>special “USB-PD Trigger Board”, a small daughter board module soldered up to my pcb (printed circuit board, in this case not specifically printed for this purpose, but with a simple dot matrix of through-hole solder points, ideal for prototyping).</w:t>
+        <w:br/>
+        <w:t>This specific configuration has a few specific advantages. For starters, the trigger board can ask the power supply for any voltage between 3.3 and 20 Volts and expose it to the circuit, selectable easily via a set three dip-switches on the trigger board. This ensures any addressable LED strip can be swapped in down the line</w:t>
+      </w:r>
+      <w:r>
+        <w:rPr/>
+        <w:t>, for reasons detailed previously</w:t>
+      </w:r>
+      <w:r>
+        <w:rPr/>
+        <w:t xml:space="preserve">, </w:t>
+      </w:r>
+      <w:r>
+        <w:rPr/>
+        <w:t>without even needing to replace the PSU.</w:t>
+      </w:r>
+      <w:r>
+        <w:rPr/>
+        <w:t xml:space="preserve"> </w:t>
+      </w:r>
+      <w:r>
+        <w:rPr/>
+        <w:t>Secondly, this solution still uses an off-the-shelf power supply, available in any consumer electronics store, as these USB-PD PSUs are commonly used to power modern laptops and high end smart phones. This makes it easy for people willing to replicate this setup to obtain the components.</w:t>
+      </w:r>
+    </w:p>
+    <w:p>
+      <w:pPr>
+        <w:pStyle w:val="Normal"/>
+        <w:spacing w:before="0" w:after="160"/>
+        <w:rPr/>
+      </w:pPr>
+      <w:r>
+        <w:rPr/>
+      </w:r>
+    </w:p>
+    <w:p>
+      <w:pPr>
+        <w:pStyle w:val="Normal"/>
+        <w:spacing w:before="0" w:after="160"/>
+        <w:rPr/>
+      </w:pPr>
+      <w:r>
+        <w:rPr/>
       </w:r>
     </w:p>
     <w:p>
@@ -3716,7 +3913,7 @@
         <w:br/>
         <w:t>“Justin.tv”,  a web page created in 2007, was launched by Justin Kan and their partners with the intent of streaming their life to the public 24 hours a day. [</w:t>
       </w:r>
-      <w:hyperlink r:id="rId2">
+      <w:hyperlink r:id="rId4">
         <w:r>
           <w:rPr>
             <w:rStyle w:val="Hyperlink"/>
@@ -3889,7 +4086,7 @@
                     </pic:cNvPicPr>
                   </pic:nvPicPr>
                   <pic:blipFill>
-                    <a:blip r:embed="rId3"/>
+                    <a:blip r:embed="rId5"/>
                     <a:stretch>
                       <a:fillRect/>
                     </a:stretch>
@@ -5376,6 +5573,22 @@
       <w:u w:val="single"/>
     </w:rPr>
   </w:style>
+  <w:style w:type="character" w:styleId="InternetLink5">
+    <w:name w:val="Internet Link5"/>
+    <w:qFormat/>
+    <w:rPr>
+      <w:color w:val="000080"/>
+      <w:u w:val="single"/>
+    </w:rPr>
+  </w:style>
+  <w:style w:type="character" w:styleId="InternetLink6">
+    <w:name w:val="Internet Link6"/>
+    <w:qFormat/>
+    <w:rPr>
+      <w:color w:val="000080"/>
+      <w:u w:val="single"/>
+    </w:rPr>
+  </w:style>
   <w:style w:type="character" w:styleId="Hyperlink">
     <w:name w:val="Hyperlink"/>
     <w:rPr>

</xml_diff>

<commit_message>
light up electronics + software started
</commit_message>
<xml_diff>
--- a/General Technological Overview.docx
+++ b/General Technological Overview.docx
@@ -3631,7 +3631,15 @@
         <w:rPr/>
         <w:t>special “USB-PD Trigger Board”, a small daughter board module soldered up to my pcb (printed circuit board, in this case not specifically printed for this purpose, but with a simple dot matrix of through-hole solder points, ideal for prototyping).</w:t>
         <w:br/>
-        <w:t>This specific configuration has a few specific advantages. For starters, the trigger board can ask the power supply for any voltage between 3.3 and 20 Volts and expose it to the circuit, selectable easily via a set three dip-switches on the trigger board. This ensures any addressable LED strip can be swapped in down the line</w:t>
+        <w:t xml:space="preserve">This specific configuration has a few specific advantages. For starters, the trigger board can ask the power supply for any voltage between 3.3 and 20 Volts and expose it to the circuit, selectable easily via a set three dip-switches on the trigger board. This ensures </w:t>
+      </w:r>
+      <w:r>
+        <w:rPr/>
+        <w:t>most</w:t>
+      </w:r>
+      <w:r>
+        <w:rPr/>
+        <w:t xml:space="preserve"> addressable LED strip can be swapped in down the line</w:t>
       </w:r>
       <w:r>
         <w:rPr/>
@@ -3643,7 +3651,15 @@
       </w:r>
       <w:r>
         <w:rPr/>
-        <w:t>without even needing to replace the PSU.</w:t>
+        <w:t xml:space="preserve">without even needing to replace the PSU, </w:t>
+      </w:r>
+      <w:r>
+        <w:rPr/>
+        <w:t>making this setup more flexible</w:t>
+      </w:r>
+      <w:r>
+        <w:rPr/>
+        <w:t>.</w:t>
       </w:r>
       <w:r>
         <w:rPr/>
@@ -3651,7 +3667,87 @@
       </w:r>
       <w:r>
         <w:rPr/>
-        <w:t>Secondly, this solution still uses an off-the-shelf power supply, available in any consumer electronics store, as these USB-PD PSUs are commonly used to power modern laptops and high end smart phones. This makes it easy for people willing to replicate this setup to obtain the components.</w:t>
+        <w:t xml:space="preserve">Secondly, this solution still uses an off-the-shelf power supply, available in any consumer electronics store, as these USB-PD PSUs are commonly used to power modern laptops and high end smart phones. </w:t>
+      </w:r>
+      <w:r>
+        <w:rPr/>
+        <w:t xml:space="preserve">Using widely spread components </w:t>
+      </w:r>
+      <w:r>
+        <w:rPr/>
+        <w:t>makes it eas</w:t>
+      </w:r>
+      <w:r>
+        <w:rPr/>
+        <w:t>ier</w:t>
+      </w:r>
+      <w:r>
+        <w:rPr/>
+        <w:t xml:space="preserve"> for people willing to </w:t>
+      </w:r>
+      <w:r>
+        <w:rPr/>
+        <w:t>implement, if it were ever sent out to content creators working with Gravitrax.[ or</w:t>
+      </w:r>
+      <w:r>
+        <w:rPr/>
+        <w:t xml:space="preserve"> replicate this setup.</w:t>
+      </w:r>
+      <w:r>
+        <w:rPr/>
+        <w:t>]</w:t>
+      </w:r>
+    </w:p>
+    <w:p>
+      <w:pPr>
+        <w:pStyle w:val="Normal"/>
+        <w:spacing w:before="0" w:after="160"/>
+        <w:rPr/>
+      </w:pPr>
+      <w:r>
+        <w:rPr/>
+        <w:t xml:space="preserve">Anyhow, this separate PSU primarily powers the LED strips as dicussed, but can optionally power the microcontroller as well. A jumper connects the V-In pin of the micro controller up, which can accept all of the voltages </w:t>
+      </w:r>
+      <w:r>
+        <w:rPr/>
+        <w:t>interesting for powering different led chipsets, with up to 12 Volts.This jumper however can be disconnected if the second usb port, the one directly on the microcontroller, is connected to the PC for receiving commmands during a livestream (or reprogramming of the microcontroller when setting up the build of course). This USB connection gets seemlessly wired to the same USB hub already transferring video data captured by the two webcams to the computer.</w:t>
+      </w:r>
+    </w:p>
+    <w:p>
+      <w:pPr>
+        <w:pStyle w:val="Normal"/>
+        <w:spacing w:before="0" w:after="160"/>
+        <w:rPr/>
+      </w:pPr>
+      <w:r>
+        <w:rPr/>
+        <w:t>Software</w:t>
+      </w:r>
+    </w:p>
+    <w:p>
+      <w:pPr>
+        <w:pStyle w:val="Normal"/>
+        <w:spacing w:before="0" w:after="160"/>
+        <w:rPr/>
+      </w:pPr>
+      <w:r>
+        <w:rPr/>
+        <w:t>The animations displayed on the LED strips are coded into the microcontroller, while the computer only decides on which animation precisely to play.</w:t>
+      </w:r>
+    </w:p>
+    <w:p>
+      <w:pPr>
+        <w:pStyle w:val="Normal"/>
+        <w:spacing w:before="0" w:after="160"/>
+        <w:rPr/>
+      </w:pPr>
+      <w:r>
+        <w:rPr/>
+        <w:t xml:space="preserve">Before taking a look at the animations themselves, </w:t>
+      </w:r>
+      <w:r>
+        <w:rPr/>
+        <w:t xml:space="preserve">I will go over the connection to the streaming PC. A serial connection via the </w:t>
       </w:r>
     </w:p>
     <w:p>

</xml_diff>

<commit_message>
Light up tile animation selection
</commit_message>
<xml_diff>
--- a/General Technological Overview.docx
+++ b/General Technological Overview.docx
@@ -3603,85 +3603,11 @@
       </w:pPr>
       <w:r>
         <w:rPr/>
-        <w:t xml:space="preserve">A serial port </w:t>
-      </w:r>
-      <w:r>
-        <w:rPr/>
-        <w:t>is</w:t>
-      </w:r>
-      <w:r>
-        <w:rPr/>
-        <w:t xml:space="preserve"> opened up on the pc, to which the micro controller can connect via the USB tether. This serial connection </w:t>
-      </w:r>
-      <w:r>
-        <w:rPr/>
-        <w:t>is used</w:t>
-      </w:r>
-      <w:r>
-        <w:rPr/>
-        <w:t xml:space="preserve"> by a dedicated python script, serving as an interface between the Unity application and the micro controller. The script tells the micro controller what animation to play on which tile, by sending short commands.</w:t>
+        <w:t>A serial port is opened up on the pc, to which the micro controller can connect via the USB tether. This serial connection is used by a dedicated python script, serving as an interface between the Unity application and the micro controller. The script tells the micro controller what animation to play on which tile, by sending short commands.</w:t>
         <w:br/>
-      </w:r>
-      <w:r>
-        <w:rPr/>
-        <w:t>Currently</w:t>
-      </w:r>
-      <w:r>
-        <w:rPr/>
-        <w:t xml:space="preserve"> this gets done by simply notifying the µC of changes in the states of the red, green and blue channels in the gravitrax as they happen. </w:t>
-      </w:r>
-      <w:r>
-        <w:rPr/>
-        <w:t>T</w:t>
-      </w:r>
-      <w:r>
-        <w:rPr/>
-        <w:t xml:space="preserve">he µC </w:t>
-      </w:r>
-      <w:r>
-        <w:rPr/>
-        <w:t>calculate</w:t>
-      </w:r>
-      <w:r>
-        <w:rPr/>
-        <w:t>s</w:t>
-      </w:r>
-      <w:r>
-        <w:rPr/>
-        <w:t xml:space="preserve"> the rest (timings, maybe sequences or positions), depending on the configuration programmed into it beforehand. </w:t>
-      </w:r>
-      <w:r>
-        <w:rPr/>
-        <w:t>Every connected tile gets assigned one of the three colour channels.</w:t>
+        <w:t>Currently this gets done by simply notifying the µC of changes in the states of the red, green and blue channels in the gravitrax as they happen. The µC calculates the rest (timings, maybe sequences or positions), depending on the configuration programmed into it beforehand. Every connected tile gets assigned one of the three colour channels.</w:t>
         <w:br/>
-      </w:r>
-      <w:r>
-        <w:rPr/>
-        <w:t xml:space="preserve">To make this solution more flexible </w:t>
-      </w:r>
-      <w:r>
-        <w:rPr/>
-        <w:t xml:space="preserve">in the future </w:t>
-      </w:r>
-      <w:r>
-        <w:rPr/>
-        <w:t xml:space="preserve">it is conceivable to make this communication protocol more complex, </w:t>
-      </w:r>
-      <w:r>
-        <w:rPr/>
-        <w:t xml:space="preserve">since </w:t>
-      </w:r>
-      <w:r>
-        <w:rPr/>
-        <w:t xml:space="preserve">this connection functioned very stably </w:t>
-      </w:r>
-      <w:r>
-        <w:rPr/>
-        <w:t>and without loss of commands</w:t>
-      </w:r>
-      <w:r>
-        <w:rPr/>
-        <w:t>.</w:t>
+        <w:t>To make this solution more flexible in the future it is conceivable to make this communication protocol more complex, since this connection functioned very stably and without loss of commands.</w:t>
       </w:r>
     </w:p>
     <w:p>
@@ -3703,27 +3629,116 @@
       </w:pPr>
       <w:r>
         <w:rPr/>
-        <w:t>As the light-up-tile script registers a key press, the same key press that is also seen by the script controlling the Gravitrax Bluetooth bridge, it passes this command on to the micro controller.</w:t>
-      </w:r>
-    </w:p>
-    <w:p>
-      <w:pPr>
-        <w:pStyle w:val="Normal"/>
-        <w:spacing w:before="0" w:after="160"/>
-        <w:rPr/>
-      </w:pPr>
-      <w:r>
-        <w:rPr/>
-      </w:r>
-    </w:p>
-    <w:p>
-      <w:pPr>
-        <w:pStyle w:val="Normal"/>
-        <w:spacing w:before="0" w:after="160"/>
-        <w:rPr/>
-      </w:pPr>
-      <w:r>
-        <w:rPr/>
+        <w:t>As the light-up-tile script registers a key press – the same key press that is also seen by the script controlling the Gravitrax Bluetooth bridge – it passes this command on to the micro controller.</w:t>
+      </w:r>
+    </w:p>
+    <w:p>
+      <w:pPr>
+        <w:pStyle w:val="Normal"/>
+        <w:spacing w:before="0" w:after="160"/>
+        <w:rPr/>
+      </w:pPr>
+      <w:r>
+        <w:rPr/>
+        <w:drawing>
+          <wp:anchor behindDoc="0" distT="0" distB="0" distL="0" distR="0" simplePos="0" locked="0" layoutInCell="0" allowOverlap="1" relativeHeight="3">
+            <wp:simplePos x="0" y="0"/>
+            <wp:positionH relativeFrom="column">
+              <wp:align>center</wp:align>
+            </wp:positionH>
+            <wp:positionV relativeFrom="paragraph">
+              <wp:posOffset>635</wp:posOffset>
+            </wp:positionV>
+            <wp:extent cx="5760720" cy="906145"/>
+            <wp:effectExtent l="0" t="0" r="0" b="0"/>
+            <wp:wrapSquare wrapText="largest"/>
+            <wp:docPr id="1" name="Bild2" descr=""/>
+            <wp:cNvGraphicFramePr>
+              <a:graphicFrameLocks xmlns:a="http://schemas.openxmlformats.org/drawingml/2006/main" noChangeAspect="1"/>
+            </wp:cNvGraphicFramePr>
+            <a:graphic xmlns:a="http://schemas.openxmlformats.org/drawingml/2006/main">
+              <a:graphicData uri="http://schemas.openxmlformats.org/drawingml/2006/picture">
+                <pic:pic xmlns:pic="http://schemas.openxmlformats.org/drawingml/2006/picture">
+                  <pic:nvPicPr>
+                    <pic:cNvPr id="1" name="Bild2" descr=""/>
+                    <pic:cNvPicPr>
+                      <a:picLocks noChangeAspect="1" noChangeArrowheads="1"/>
+                    </pic:cNvPicPr>
+                  </pic:nvPicPr>
+                  <pic:blipFill>
+                    <a:blip r:embed="rId4"/>
+                    <a:stretch>
+                      <a:fillRect/>
+                    </a:stretch>
+                  </pic:blipFill>
+                  <pic:spPr bwMode="auto">
+                    <a:xfrm>
+                      <a:off x="0" y="0"/>
+                      <a:ext cx="5760720" cy="906145"/>
+                    </a:xfrm>
+                    <a:prstGeom prst="rect">
+                      <a:avLst/>
+                    </a:prstGeom>
+                  </pic:spPr>
+                </pic:pic>
+              </a:graphicData>
+            </a:graphic>
+          </wp:anchor>
+        </w:drawing>
+      </w:r>
+    </w:p>
+    <w:p>
+      <w:pPr>
+        <w:pStyle w:val="Normal"/>
+        <w:spacing w:before="0" w:after="160"/>
+        <w:rPr/>
+      </w:pPr>
+      <w:r>
+        <w:rPr/>
+        <w:t>//</w:t>
+      </w:r>
+      <w:r>
+        <w:rPr/>
+        <w:t>As it registers a Key-Press, the Python code outputs the according char out via the Serial Output (called “transmitter” here). Simultaneously a message gets displayed in the console.//</w:t>
+      </w:r>
+    </w:p>
+    <w:p>
+      <w:pPr>
+        <w:pStyle w:val="Normal"/>
+        <w:spacing w:before="0" w:after="160"/>
+        <w:rPr/>
+      </w:pPr>
+      <w:r>
+        <w:rPr/>
+        <w:t>As soon as the micro controller detects commands on the serial port, it references which tiles are assigned to this color.</w:t>
+        <w:br/>
+        <w:t>If this tile is registered as a track switch, the tiles LEDs are toggled from an animation highlighting the track switch’s left exit, to the right exit – or vice versa. Thereby the LEDs’ animation always highlights the path, incoming marbles are destined to follow.</w:t>
+        <w:br/>
+        <w:t>Although there is a detail complicating this sequence. To indicate which tile has experienced changes and alert the user of said changes, every change of states gets highlighted with a separate transitional animation. Before illuminating the new exit, the entire LED-Module brightly flashes for 2 seconds.</w:t>
+      </w:r>
+    </w:p>
+    <w:p>
+      <w:pPr>
+        <w:pStyle w:val="Normal"/>
+        <w:spacing w:before="0" w:after="160"/>
+        <w:rPr/>
+      </w:pPr>
+      <w:r>
+        <w:rPr/>
+        <w:t>[Explain animation math? Or what the anims look like, what  their intention is.]</w:t>
+      </w:r>
+    </w:p>
+    <w:p>
+      <w:pPr>
+        <w:pStyle w:val="Normal"/>
+        <w:spacing w:before="0" w:after="160"/>
+        <w:rPr/>
+      </w:pPr>
+      <w:r>
+        <w:rPr/>
+        <w:t>On the other hand, the assigned tile can be of a different type. Marble launcher,s or [see-saw?], are all Gravitrax elements that do not have two distinct states, but return to their original state after performing an action.</w:t>
+        <w:br/>
+        <w:t>To reflect this property the animation on their corresponding Light-up-Tiles start the flashing transition animation as usual. But in that case it returns back to the animation it was on before.</w:t>
       </w:r>
     </w:p>
     <w:p>
@@ -3965,7 +3980,7 @@
         <w:br/>
         <w:t>“Justin.tv”,  a web page created in 2007, was launched by Justin Kan and their partners with the intent of streaming their life to the public 24 hours a day. [</w:t>
       </w:r>
-      <w:hyperlink r:id="rId4">
+      <w:hyperlink r:id="rId5">
         <w:r>
           <w:rPr>
             <w:rStyle w:val="Hyperlink"/>
@@ -4124,7 +4139,7 @@
             <wp:extent cx="5760720" cy="2769235"/>
             <wp:effectExtent l="0" t="0" r="0" b="0"/>
             <wp:wrapSquare wrapText="largest"/>
-            <wp:docPr id="1" name="Bild1" descr=""/>
+            <wp:docPr id="2" name="Bild1" descr=""/>
             <wp:cNvGraphicFramePr>
               <a:graphicFrameLocks xmlns:a="http://schemas.openxmlformats.org/drawingml/2006/main" noChangeAspect="1"/>
             </wp:cNvGraphicFramePr>
@@ -4132,13 +4147,13 @@
               <a:graphicData uri="http://schemas.openxmlformats.org/drawingml/2006/picture">
                 <pic:pic xmlns:pic="http://schemas.openxmlformats.org/drawingml/2006/picture">
                   <pic:nvPicPr>
-                    <pic:cNvPr id="1" name="Bild1" descr=""/>
+                    <pic:cNvPr id="2" name="Bild1" descr=""/>
                     <pic:cNvPicPr>
                       <a:picLocks noChangeAspect="1" noChangeArrowheads="1"/>
                     </pic:cNvPicPr>
                   </pic:nvPicPr>
                   <pic:blipFill>
-                    <a:blip r:embed="rId5"/>
+                    <a:blip r:embed="rId6"/>
                     <a:stretch>
                       <a:fillRect/>
                     </a:stretch>
@@ -5183,7 +5198,7 @@
     <w:name w:val="Heading 1"/>
     <w:basedOn w:val="Normal"/>
     <w:next w:val="Normal"/>
-    <w:link w:val="berschrift1Zchn"/>
+    <w:link w:val="Berschrift1Zchn"/>
     <w:uiPriority w:val="9"/>
     <w:qFormat/>
     <w:rsid w:val="00b91051"/>
@@ -5204,7 +5219,7 @@
     <w:name w:val="Heading 2"/>
     <w:basedOn w:val="Normal"/>
     <w:next w:val="Normal"/>
-    <w:link w:val="berschrift2Zchn"/>
+    <w:link w:val="Berschrift2Zchn"/>
     <w:uiPriority w:val="9"/>
     <w:semiHidden/>
     <w:unhideWhenUsed/>
@@ -5227,7 +5242,7 @@
     <w:name w:val="Heading 3"/>
     <w:basedOn w:val="Normal"/>
     <w:next w:val="Normal"/>
-    <w:link w:val="berschrift3Zchn"/>
+    <w:link w:val="Berschrift3Zchn"/>
     <w:uiPriority w:val="9"/>
     <w:semiHidden/>
     <w:unhideWhenUsed/>
@@ -5250,7 +5265,7 @@
     <w:name w:val="Heading 4"/>
     <w:basedOn w:val="Normal"/>
     <w:next w:val="Normal"/>
-    <w:link w:val="berschrift4Zchn"/>
+    <w:link w:val="Berschrift4Zchn"/>
     <w:uiPriority w:val="9"/>
     <w:semiHidden/>
     <w:unhideWhenUsed/>
@@ -5273,7 +5288,7 @@
     <w:name w:val="Heading 5"/>
     <w:basedOn w:val="Normal"/>
     <w:next w:val="Normal"/>
-    <w:link w:val="berschrift5Zchn"/>
+    <w:link w:val="Berschrift5Zchn"/>
     <w:uiPriority w:val="9"/>
     <w:semiHidden/>
     <w:unhideWhenUsed/>
@@ -5294,7 +5309,7 @@
     <w:name w:val="Heading 6"/>
     <w:basedOn w:val="Normal"/>
     <w:next w:val="Normal"/>
-    <w:link w:val="berschrift6Zchn"/>
+    <w:link w:val="Berschrift6Zchn"/>
     <w:uiPriority w:val="9"/>
     <w:semiHidden/>
     <w:unhideWhenUsed/>
@@ -5317,7 +5332,7 @@
     <w:name w:val="Heading 7"/>
     <w:basedOn w:val="Normal"/>
     <w:next w:val="Normal"/>
-    <w:link w:val="berschrift7Zchn"/>
+    <w:link w:val="Berschrift7Zchn"/>
     <w:uiPriority w:val="9"/>
     <w:semiHidden/>
     <w:unhideWhenUsed/>
@@ -5338,7 +5353,7 @@
     <w:name w:val="Heading 8"/>
     <w:basedOn w:val="Normal"/>
     <w:next w:val="Normal"/>
-    <w:link w:val="berschrift8Zchn"/>
+    <w:link w:val="Berschrift8Zchn"/>
     <w:uiPriority w:val="9"/>
     <w:semiHidden/>
     <w:unhideWhenUsed/>
@@ -5361,7 +5376,7 @@
     <w:name w:val="Heading 9"/>
     <w:basedOn w:val="Normal"/>
     <w:next w:val="Normal"/>
-    <w:link w:val="berschrift9Zchn"/>
+    <w:link w:val="Berschrift9Zchn"/>
     <w:uiPriority w:val="9"/>
     <w:semiHidden/>
     <w:unhideWhenUsed/>
@@ -5386,7 +5401,7 @@
     <w:qFormat/>
     <w:rPr/>
   </w:style>
-  <w:style w:type="character" w:styleId="berschrift1Zchn" w:customStyle="1">
+  <w:style w:type="character" w:styleId="Berschrift1Zchn" w:customStyle="1">
     <w:name w:val="Überschrift 1 Zchn"/>
     <w:basedOn w:val="DefaultParagraphFont"/>
     <w:uiPriority w:val="9"/>
@@ -5399,7 +5414,7 @@
       <w:szCs w:val="40"/>
     </w:rPr>
   </w:style>
-  <w:style w:type="character" w:styleId="berschrift2Zchn" w:customStyle="1">
+  <w:style w:type="character" w:styleId="Berschrift2Zchn" w:customStyle="1">
     <w:name w:val="Überschrift 2 Zchn"/>
     <w:basedOn w:val="DefaultParagraphFont"/>
     <w:uiPriority w:val="9"/>
@@ -5413,7 +5428,7 @@
       <w:szCs w:val="32"/>
     </w:rPr>
   </w:style>
-  <w:style w:type="character" w:styleId="berschrift3Zchn" w:customStyle="1">
+  <w:style w:type="character" w:styleId="Berschrift3Zchn" w:customStyle="1">
     <w:name w:val="Überschrift 3 Zchn"/>
     <w:basedOn w:val="DefaultParagraphFont"/>
     <w:uiPriority w:val="9"/>
@@ -5427,7 +5442,7 @@
       <w:szCs w:val="28"/>
     </w:rPr>
   </w:style>
-  <w:style w:type="character" w:styleId="berschrift4Zchn" w:customStyle="1">
+  <w:style w:type="character" w:styleId="Berschrift4Zchn" w:customStyle="1">
     <w:name w:val="Überschrift 4 Zchn"/>
     <w:basedOn w:val="DefaultParagraphFont"/>
     <w:uiPriority w:val="9"/>
@@ -5441,7 +5456,7 @@
       <w:color w:themeColor="accent1" w:themeShade="bf" w:val="0F4761"/>
     </w:rPr>
   </w:style>
-  <w:style w:type="character" w:styleId="berschrift5Zchn" w:customStyle="1">
+  <w:style w:type="character" w:styleId="Berschrift5Zchn" w:customStyle="1">
     <w:name w:val="Überschrift 5 Zchn"/>
     <w:basedOn w:val="DefaultParagraphFont"/>
     <w:uiPriority w:val="9"/>
@@ -5453,7 +5468,7 @@
       <w:color w:themeColor="accent1" w:themeShade="bf" w:val="0F4761"/>
     </w:rPr>
   </w:style>
-  <w:style w:type="character" w:styleId="berschrift6Zchn" w:customStyle="1">
+  <w:style w:type="character" w:styleId="Berschrift6Zchn" w:customStyle="1">
     <w:name w:val="Überschrift 6 Zchn"/>
     <w:basedOn w:val="DefaultParagraphFont"/>
     <w:uiPriority w:val="9"/>
@@ -5467,7 +5482,7 @@
       <w:color w:themeColor="text1" w:themeTint="a6" w:val="595959"/>
     </w:rPr>
   </w:style>
-  <w:style w:type="character" w:styleId="berschrift7Zchn" w:customStyle="1">
+  <w:style w:type="character" w:styleId="Berschrift7Zchn" w:customStyle="1">
     <w:name w:val="Überschrift 7 Zchn"/>
     <w:basedOn w:val="DefaultParagraphFont"/>
     <w:uiPriority w:val="9"/>
@@ -5479,7 +5494,7 @@
       <w:color w:themeColor="text1" w:themeTint="a6" w:val="595959"/>
     </w:rPr>
   </w:style>
-  <w:style w:type="character" w:styleId="berschrift8Zchn" w:customStyle="1">
+  <w:style w:type="character" w:styleId="Berschrift8Zchn" w:customStyle="1">
     <w:name w:val="Überschrift 8 Zchn"/>
     <w:basedOn w:val="DefaultParagraphFont"/>
     <w:uiPriority w:val="9"/>
@@ -5493,7 +5508,7 @@
       <w:color w:themeColor="text1" w:themeTint="d8" w:val="272727"/>
     </w:rPr>
   </w:style>
-  <w:style w:type="character" w:styleId="berschrift9Zchn" w:customStyle="1">
+  <w:style w:type="character" w:styleId="Berschrift9Zchn" w:customStyle="1">
     <w:name w:val="Überschrift 9 Zchn"/>
     <w:basedOn w:val="DefaultParagraphFont"/>
     <w:uiPriority w:val="9"/>
@@ -5664,7 +5679,7 @@
       <w:u w:val="single"/>
     </w:rPr>
   </w:style>
-  <w:style w:type="paragraph" w:styleId="berschrift">
+  <w:style w:type="paragraph" w:styleId="Berschrift">
     <w:name w:val="Überschrift"/>
     <w:basedOn w:val="Normal"/>
     <w:next w:val="BodyText"/>

</xml_diff>